<commit_message>
Resize plots and add labels to plots.
</commit_message>
<xml_diff>
--- a/cancer_prediction.docx
+++ b/cancer_prediction.docx
@@ -29,13 +29,49 @@
       <w:r>
         <w:t xml:space="preserve">2</w:t>
       </w:r>
+      <w:r>
+        <w:t xml:space="preserve"> </w:t>
+      </w:r>
+      <w:r>
+        <w:t xml:space="preserve">(Colin</w:t>
+      </w:r>
+      <w:r>
+        <w:t xml:space="preserve"> </w:t>
+      </w:r>
+      <w:r>
+        <w:t xml:space="preserve">Fitzpatrick,</w:t>
+      </w:r>
+      <w:r>
+        <w:t xml:space="preserve"> </w:t>
+      </w:r>
+      <w:r>
+        <w:t xml:space="preserve">Sam</w:t>
+      </w:r>
+      <w:r>
+        <w:t xml:space="preserve"> </w:t>
+      </w:r>
+      <w:r>
+        <w:t xml:space="preserve">Mosiman,</w:t>
+      </w:r>
+      <w:r>
+        <w:t xml:space="preserve"> </w:t>
+      </w:r>
+      <w:r>
+        <w:t xml:space="preserve">Brandon</w:t>
+      </w:r>
+      <w:r>
+        <w:t xml:space="preserve"> </w:t>
+      </w:r>
+      <w:r>
+        <w:t xml:space="preserve">Winder)</w:t>
+      </w:r>
     </w:p>
     <w:p>
       <w:pPr>
         <w:pStyle w:val="Date"/>
       </w:pPr>
       <w:r>
-        <w:t xml:space="preserve">10/21/2020</w:t>
+        <w:t xml:space="preserve">10/22/2020</w:t>
       </w:r>
     </w:p>
     <w:p>
@@ -71,7 +107,7 @@
         <w:pStyle w:val="FirstParagraph"/>
       </w:pPr>
       <w:r>
-        <w:t xml:space="preserve">The descriptive statistics for each variable mean are displayed below:</w:t>
+        <w:t xml:space="preserve">The descriptive statistics for each variable mean of interest are displayed below:</w:t>
       </w:r>
     </w:p>
     <w:p>
@@ -280,7 +316,7 @@
       <w:r>
         <w:drawing>
           <wp:inline>
-            <wp:extent cx="4620126" cy="3696101"/>
+            <wp:extent cx="2772075" cy="2772075"/>
             <wp:effectExtent b="0" l="0" r="0" t="0"/>
             <wp:docPr descr="" title="" id="1" name="Picture"/>
             <a:graphic>
@@ -301,7 +337,7 @@
                   <pic:spPr bwMode="auto">
                     <a:xfrm>
                       <a:off x="0" y="0"/>
-                      <a:ext cx="4620126" cy="3696101"/>
+                      <a:ext cx="2772075" cy="2772075"/>
                     </a:xfrm>
                     <a:prstGeom prst="rect">
                       <a:avLst/>
@@ -322,7 +358,7 @@
       <w:r>
         <w:drawing>
           <wp:inline>
-            <wp:extent cx="4620126" cy="3696101"/>
+            <wp:extent cx="2772075" cy="2772075"/>
             <wp:effectExtent b="0" l="0" r="0" t="0"/>
             <wp:docPr descr="" title="" id="1" name="Picture"/>
             <a:graphic>
@@ -343,7 +379,7 @@
                   <pic:spPr bwMode="auto">
                     <a:xfrm>
                       <a:off x="0" y="0"/>
-                      <a:ext cx="4620126" cy="3696101"/>
+                      <a:ext cx="2772075" cy="2772075"/>
                     </a:xfrm>
                     <a:prstGeom prst="rect">
                       <a:avLst/>
@@ -364,7 +400,7 @@
       <w:r>
         <w:drawing>
           <wp:inline>
-            <wp:extent cx="4620126" cy="3696101"/>
+            <wp:extent cx="2772075" cy="2772075"/>
             <wp:effectExtent b="0" l="0" r="0" t="0"/>
             <wp:docPr descr="" title="" id="1" name="Picture"/>
             <a:graphic>
@@ -385,7 +421,7 @@
                   <pic:spPr bwMode="auto">
                     <a:xfrm>
                       <a:off x="0" y="0"/>
-                      <a:ext cx="4620126" cy="3696101"/>
+                      <a:ext cx="2772075" cy="2772075"/>
                     </a:xfrm>
                     <a:prstGeom prst="rect">
                       <a:avLst/>
@@ -406,7 +442,7 @@
       <w:r>
         <w:drawing>
           <wp:inline>
-            <wp:extent cx="4620126" cy="3696101"/>
+            <wp:extent cx="2772075" cy="2772075"/>
             <wp:effectExtent b="0" l="0" r="0" t="0"/>
             <wp:docPr descr="" title="" id="1" name="Picture"/>
             <a:graphic>
@@ -427,7 +463,7 @@
                   <pic:spPr bwMode="auto">
                     <a:xfrm>
                       <a:off x="0" y="0"/>
-                      <a:ext cx="4620126" cy="3696101"/>
+                      <a:ext cx="2772075" cy="2772075"/>
                     </a:xfrm>
                     <a:prstGeom prst="rect">
                       <a:avLst/>
@@ -448,7 +484,7 @@
       <w:r>
         <w:drawing>
           <wp:inline>
-            <wp:extent cx="4620126" cy="3696101"/>
+            <wp:extent cx="2772075" cy="2772075"/>
             <wp:effectExtent b="0" l="0" r="0" t="0"/>
             <wp:docPr descr="" title="" id="1" name="Picture"/>
             <a:graphic>
@@ -469,7 +505,7 @@
                   <pic:spPr bwMode="auto">
                     <a:xfrm>
                       <a:off x="0" y="0"/>
-                      <a:ext cx="4620126" cy="3696101"/>
+                      <a:ext cx="2772075" cy="2772075"/>
                     </a:xfrm>
                     <a:prstGeom prst="rect">
                       <a:avLst/>
@@ -490,7 +526,7 @@
       <w:r>
         <w:drawing>
           <wp:inline>
-            <wp:extent cx="4620126" cy="3696101"/>
+            <wp:extent cx="2772075" cy="2772075"/>
             <wp:effectExtent b="0" l="0" r="0" t="0"/>
             <wp:docPr descr="" title="" id="1" name="Picture"/>
             <a:graphic>
@@ -511,7 +547,7 @@
                   <pic:spPr bwMode="auto">
                     <a:xfrm>
                       <a:off x="0" y="0"/>
-                      <a:ext cx="4620126" cy="3696101"/>
+                      <a:ext cx="2772075" cy="2772075"/>
                     </a:xfrm>
                     <a:prstGeom prst="rect">
                       <a:avLst/>
@@ -529,30 +565,17 @@
           </wp:inline>
         </w:drawing>
       </w:r>
-    </w:p>
-    <w:p>
-      <w:pPr>
-        <w:pStyle w:val="BodyText"/>
-      </w:pPr>
-      <w:r>
-        <w:t xml:space="preserve">After analyzing the summaries and the distribution of the variables we have decided to perform many transformations to account for abnormally distributed data. The transformations on each variable can be seen in the boxplots displayed below. These transformations were performed because the normal boxplots of the predictors had outliers and or highly skewed. Then the data was transformed either by a log, reciprocal, square root, and cube root transformations. These transformations allow for the distributions to be less skewed and contain less outliers making sure the data is as close to normal as possible. After performing the transformations the box plots shown below show less outliers and are less highly skewed than the original. These transformations have a more likely chance of getting better prediction models later when we conduct tests of the data. Models will also be more accurate with these changes in transformations as their are less outliers to skew the models that we will conduct later. Overall these transformations were needed to better fit models and get the data as close to normal as possible.</w:t>
-      </w:r>
-    </w:p>
-    <w:p>
-      <w:pPr>
-        <w:pStyle w:val="BodyText"/>
-      </w:pPr>
       <w:r>
         <w:drawing>
           <wp:inline>
-            <wp:extent cx="4620126" cy="3696101"/>
+            <wp:extent cx="2772075" cy="2772075"/>
             <wp:effectExtent b="0" l="0" r="0" t="0"/>
             <wp:docPr descr="" title="" id="1" name="Picture"/>
             <a:graphic>
               <a:graphicData uri="http://schemas.openxmlformats.org/drawingml/2006/picture">
                 <pic:pic>
                   <pic:nvPicPr>
-                    <pic:cNvPr descr="cancer_prediction_files/figure-docx/unnamed-chunk-4-1.png" id="0" name="Picture"/>
+                    <pic:cNvPr descr="cancer_prediction_files/figure-docx/unnamed-chunk-3-7.png" id="0" name="Picture"/>
                     <pic:cNvPicPr>
                       <a:picLocks noChangeArrowheads="1" noChangeAspect="1"/>
                     </pic:cNvPicPr>
@@ -566,7 +589,7 @@
                   <pic:spPr bwMode="auto">
                     <a:xfrm>
                       <a:off x="0" y="0"/>
-                      <a:ext cx="4620126" cy="3696101"/>
+                      <a:ext cx="2772075" cy="2772075"/>
                     </a:xfrm>
                     <a:prstGeom prst="rect">
                       <a:avLst/>
@@ -587,14 +610,14 @@
       <w:r>
         <w:drawing>
           <wp:inline>
-            <wp:extent cx="4620126" cy="3696101"/>
+            <wp:extent cx="2772075" cy="2772075"/>
             <wp:effectExtent b="0" l="0" r="0" t="0"/>
             <wp:docPr descr="" title="" id="1" name="Picture"/>
             <a:graphic>
               <a:graphicData uri="http://schemas.openxmlformats.org/drawingml/2006/picture">
                 <pic:pic>
                   <pic:nvPicPr>
-                    <pic:cNvPr descr="cancer_prediction_files/figure-docx/unnamed-chunk-4-2.png" id="0" name="Picture"/>
+                    <pic:cNvPr descr="cancer_prediction_files/figure-docx/unnamed-chunk-3-8.png" id="0" name="Picture"/>
                     <pic:cNvPicPr>
                       <a:picLocks noChangeArrowheads="1" noChangeAspect="1"/>
                     </pic:cNvPicPr>
@@ -608,7 +631,7 @@
                   <pic:spPr bwMode="auto">
                     <a:xfrm>
                       <a:off x="0" y="0"/>
-                      <a:ext cx="4620126" cy="3696101"/>
+                      <a:ext cx="2772075" cy="2772075"/>
                     </a:xfrm>
                     <a:prstGeom prst="rect">
                       <a:avLst/>
@@ -629,14 +652,14 @@
       <w:r>
         <w:drawing>
           <wp:inline>
-            <wp:extent cx="4620126" cy="3696101"/>
+            <wp:extent cx="2772075" cy="2772075"/>
             <wp:effectExtent b="0" l="0" r="0" t="0"/>
             <wp:docPr descr="" title="" id="1" name="Picture"/>
             <a:graphic>
               <a:graphicData uri="http://schemas.openxmlformats.org/drawingml/2006/picture">
                 <pic:pic>
                   <pic:nvPicPr>
-                    <pic:cNvPr descr="cancer_prediction_files/figure-docx/unnamed-chunk-4-3.png" id="0" name="Picture"/>
+                    <pic:cNvPr descr="cancer_prediction_files/figure-docx/unnamed-chunk-3-9.png" id="0" name="Picture"/>
                     <pic:cNvPicPr>
                       <a:picLocks noChangeArrowheads="1" noChangeAspect="1"/>
                     </pic:cNvPicPr>
@@ -650,7 +673,7 @@
                   <pic:spPr bwMode="auto">
                     <a:xfrm>
                       <a:off x="0" y="0"/>
-                      <a:ext cx="4620126" cy="3696101"/>
+                      <a:ext cx="2772075" cy="2772075"/>
                     </a:xfrm>
                     <a:prstGeom prst="rect">
                       <a:avLst/>
@@ -671,14 +694,14 @@
       <w:r>
         <w:drawing>
           <wp:inline>
-            <wp:extent cx="4620126" cy="3696101"/>
+            <wp:extent cx="2772075" cy="2772075"/>
             <wp:effectExtent b="0" l="0" r="0" t="0"/>
             <wp:docPr descr="" title="" id="1" name="Picture"/>
             <a:graphic>
               <a:graphicData uri="http://schemas.openxmlformats.org/drawingml/2006/picture">
                 <pic:pic>
                   <pic:nvPicPr>
-                    <pic:cNvPr descr="cancer_prediction_files/figure-docx/unnamed-chunk-4-4.png" id="0" name="Picture"/>
+                    <pic:cNvPr descr="cancer_prediction_files/figure-docx/unnamed-chunk-3-10.png" id="0" name="Picture"/>
                     <pic:cNvPicPr>
                       <a:picLocks noChangeArrowheads="1" noChangeAspect="1"/>
                     </pic:cNvPicPr>
@@ -692,7 +715,7 @@
                   <pic:spPr bwMode="auto">
                     <a:xfrm>
                       <a:off x="0" y="0"/>
-                      <a:ext cx="4620126" cy="3696101"/>
+                      <a:ext cx="2772075" cy="2772075"/>
                     </a:xfrm>
                     <a:prstGeom prst="rect">
                       <a:avLst/>
@@ -710,17 +733,30 @@
           </wp:inline>
         </w:drawing>
       </w:r>
+    </w:p>
+    <w:p>
+      <w:pPr>
+        <w:pStyle w:val="BodyText"/>
+      </w:pPr>
+      <w:r>
+        <w:t xml:space="preserve">After analyzing the summaries and the distribution of the variables we have decided to perform many transformations to account for abnormally distributed data. The transformations on each variable can be seen in the boxplots displayed below. These transformations were performed because the normal boxplots of the predictors had outliers and or highly skewed. Then the data was transformed either by a log, reciprocal, square root, and cube root transformations. These transformations allow for the distributions to be less skewed and contain less outliers making sure the data is as close to normal as possible. After performing the transformations the box plots shown below show less outliers and are less highly skewed than the original. These transformations have a more likely chance of getting better prediction models later when we conduct tests of the data. Models will also be more accurate with these changes in transformations as their are less outliers to skew the models that we will conduct later. Overall these transformations were needed to better fit models and get the data as close to normal as possible.</w:t>
+      </w:r>
+    </w:p>
+    <w:p>
+      <w:pPr>
+        <w:pStyle w:val="BodyText"/>
+      </w:pPr>
       <w:r>
         <w:drawing>
           <wp:inline>
-            <wp:extent cx="4620126" cy="3696101"/>
+            <wp:extent cx="2772075" cy="2772075"/>
             <wp:effectExtent b="0" l="0" r="0" t="0"/>
             <wp:docPr descr="" title="" id="1" name="Picture"/>
             <a:graphic>
               <a:graphicData uri="http://schemas.openxmlformats.org/drawingml/2006/picture">
                 <pic:pic>
                   <pic:nvPicPr>
-                    <pic:cNvPr descr="cancer_prediction_files/figure-docx/unnamed-chunk-4-5.png" id="0" name="Picture"/>
+                    <pic:cNvPr descr="cancer_prediction_files/figure-docx/unnamed-chunk-4-1.png" id="0" name="Picture"/>
                     <pic:cNvPicPr>
                       <a:picLocks noChangeArrowheads="1" noChangeAspect="1"/>
                     </pic:cNvPicPr>
@@ -734,7 +770,7 @@
                   <pic:spPr bwMode="auto">
                     <a:xfrm>
                       <a:off x="0" y="0"/>
-                      <a:ext cx="4620126" cy="3696101"/>
+                      <a:ext cx="2772075" cy="2772075"/>
                     </a:xfrm>
                     <a:prstGeom prst="rect">
                       <a:avLst/>
@@ -755,14 +791,14 @@
       <w:r>
         <w:drawing>
           <wp:inline>
-            <wp:extent cx="4620126" cy="3696101"/>
+            <wp:extent cx="2772075" cy="2772075"/>
             <wp:effectExtent b="0" l="0" r="0" t="0"/>
             <wp:docPr descr="" title="" id="1" name="Picture"/>
             <a:graphic>
               <a:graphicData uri="http://schemas.openxmlformats.org/drawingml/2006/picture">
                 <pic:pic>
                   <pic:nvPicPr>
-                    <pic:cNvPr descr="cancer_prediction_files/figure-docx/unnamed-chunk-4-6.png" id="0" name="Picture"/>
+                    <pic:cNvPr descr="cancer_prediction_files/figure-docx/unnamed-chunk-4-2.png" id="0" name="Picture"/>
                     <pic:cNvPicPr>
                       <a:picLocks noChangeArrowheads="1" noChangeAspect="1"/>
                     </pic:cNvPicPr>
@@ -776,7 +812,7 @@
                   <pic:spPr bwMode="auto">
                     <a:xfrm>
                       <a:off x="0" y="0"/>
-                      <a:ext cx="4620126" cy="3696101"/>
+                      <a:ext cx="2772075" cy="2772075"/>
                     </a:xfrm>
                     <a:prstGeom prst="rect">
                       <a:avLst/>
@@ -797,14 +833,14 @@
       <w:r>
         <w:drawing>
           <wp:inline>
-            <wp:extent cx="4620126" cy="3696101"/>
+            <wp:extent cx="2772075" cy="2772075"/>
             <wp:effectExtent b="0" l="0" r="0" t="0"/>
             <wp:docPr descr="" title="" id="1" name="Picture"/>
             <a:graphic>
               <a:graphicData uri="http://schemas.openxmlformats.org/drawingml/2006/picture">
                 <pic:pic>
                   <pic:nvPicPr>
-                    <pic:cNvPr descr="cancer_prediction_files/figure-docx/unnamed-chunk-4-7.png" id="0" name="Picture"/>
+                    <pic:cNvPr descr="cancer_prediction_files/figure-docx/unnamed-chunk-4-3.png" id="0" name="Picture"/>
                     <pic:cNvPicPr>
                       <a:picLocks noChangeArrowheads="1" noChangeAspect="1"/>
                     </pic:cNvPicPr>
@@ -818,7 +854,7 @@
                   <pic:spPr bwMode="auto">
                     <a:xfrm>
                       <a:off x="0" y="0"/>
-                      <a:ext cx="4620126" cy="3696101"/>
+                      <a:ext cx="2772075" cy="2772075"/>
                     </a:xfrm>
                     <a:prstGeom prst="rect">
                       <a:avLst/>
@@ -839,14 +875,14 @@
       <w:r>
         <w:drawing>
           <wp:inline>
-            <wp:extent cx="4620126" cy="3696101"/>
+            <wp:extent cx="2772075" cy="2772075"/>
             <wp:effectExtent b="0" l="0" r="0" t="0"/>
             <wp:docPr descr="" title="" id="1" name="Picture"/>
             <a:graphic>
               <a:graphicData uri="http://schemas.openxmlformats.org/drawingml/2006/picture">
                 <pic:pic>
                   <pic:nvPicPr>
-                    <pic:cNvPr descr="cancer_prediction_files/figure-docx/unnamed-chunk-4-8.png" id="0" name="Picture"/>
+                    <pic:cNvPr descr="cancer_prediction_files/figure-docx/unnamed-chunk-4-4.png" id="0" name="Picture"/>
                     <pic:cNvPicPr>
                       <a:picLocks noChangeArrowheads="1" noChangeAspect="1"/>
                     </pic:cNvPicPr>
@@ -860,7 +896,7 @@
                   <pic:spPr bwMode="auto">
                     <a:xfrm>
                       <a:off x="0" y="0"/>
-                      <a:ext cx="4620126" cy="3696101"/>
+                      <a:ext cx="2772075" cy="2772075"/>
                     </a:xfrm>
                     <a:prstGeom prst="rect">
                       <a:avLst/>
@@ -881,14 +917,14 @@
       <w:r>
         <w:drawing>
           <wp:inline>
-            <wp:extent cx="4620126" cy="3696101"/>
+            <wp:extent cx="2772075" cy="2772075"/>
             <wp:effectExtent b="0" l="0" r="0" t="0"/>
             <wp:docPr descr="" title="" id="1" name="Picture"/>
             <a:graphic>
               <a:graphicData uri="http://schemas.openxmlformats.org/drawingml/2006/picture">
                 <pic:pic>
                   <pic:nvPicPr>
-                    <pic:cNvPr descr="cancer_prediction_files/figure-docx/unnamed-chunk-4-9.png" id="0" name="Picture"/>
+                    <pic:cNvPr descr="cancer_prediction_files/figure-docx/unnamed-chunk-4-5.png" id="0" name="Picture"/>
                     <pic:cNvPicPr>
                       <a:picLocks noChangeArrowheads="1" noChangeAspect="1"/>
                     </pic:cNvPicPr>
@@ -902,7 +938,7 @@
                   <pic:spPr bwMode="auto">
                     <a:xfrm>
                       <a:off x="0" y="0"/>
-                      <a:ext cx="4620126" cy="3696101"/>
+                      <a:ext cx="2772075" cy="2772075"/>
                     </a:xfrm>
                     <a:prstGeom prst="rect">
                       <a:avLst/>
@@ -923,14 +959,14 @@
       <w:r>
         <w:drawing>
           <wp:inline>
-            <wp:extent cx="4620126" cy="3696101"/>
+            <wp:extent cx="2772075" cy="2772075"/>
             <wp:effectExtent b="0" l="0" r="0" t="0"/>
             <wp:docPr descr="" title="" id="1" name="Picture"/>
             <a:graphic>
               <a:graphicData uri="http://schemas.openxmlformats.org/drawingml/2006/picture">
                 <pic:pic>
                   <pic:nvPicPr>
-                    <pic:cNvPr descr="cancer_prediction_files/figure-docx/unnamed-chunk-4-10.png" id="0" name="Picture"/>
+                    <pic:cNvPr descr="cancer_prediction_files/figure-docx/unnamed-chunk-4-6.png" id="0" name="Picture"/>
                     <pic:cNvPicPr>
                       <a:picLocks noChangeArrowheads="1" noChangeAspect="1"/>
                     </pic:cNvPicPr>
@@ -944,7 +980,7 @@
                   <pic:spPr bwMode="auto">
                     <a:xfrm>
                       <a:off x="0" y="0"/>
-                      <a:ext cx="4620126" cy="3696101"/>
+                      <a:ext cx="2772075" cy="2772075"/>
                     </a:xfrm>
                     <a:prstGeom prst="rect">
                       <a:avLst/>
@@ -962,112 +998,17 @@
           </wp:inline>
         </w:drawing>
       </w:r>
-    </w:p>
-    <w:p>
-      <w:pPr>
-        <w:pStyle w:val="BodyText"/>
-      </w:pPr>
-      <w:r>
-        <w:t xml:space="preserve">Based on this correlation plot we can see that the variable</w:t>
-      </w:r>
-      <w:r>
-        <w:t xml:space="preserve"> </w:t>
-      </w:r>
-      <w:r>
-        <w:t xml:space="preserve">‘</w:t>
-      </w:r>
-      <w:r>
-        <w:t xml:space="preserve">concave.points_mean</w:t>
-      </w:r>
-      <w:r>
-        <w:t xml:space="preserve">’</w:t>
-      </w:r>
-      <w:r>
-        <w:t xml:space="preserve"> </w:t>
-      </w:r>
-      <w:r>
-        <w:t xml:space="preserve">and</w:t>
-      </w:r>
-      <w:r>
-        <w:t xml:space="preserve"> </w:t>
-      </w:r>
-      <w:r>
-        <w:t xml:space="preserve">‘</w:t>
-      </w:r>
-      <w:r>
-        <w:t xml:space="preserve">concavity_mean</w:t>
-      </w:r>
-      <w:r>
-        <w:t xml:space="preserve">’</w:t>
-      </w:r>
-      <w:r>
-        <w:t xml:space="preserve"> </w:t>
-      </w:r>
-      <w:r>
-        <w:t xml:space="preserve">have a high positive correlation with most other predictor variable means. So, we will want to pay close attention to these variables when creating the logistic regression model to avoid multicollinearity. Additionally, we will want to examine the variables</w:t>
-      </w:r>
-      <w:r>
-        <w:t xml:space="preserve"> </w:t>
-      </w:r>
-      <w:r>
-        <w:t xml:space="preserve">‘</w:t>
-      </w:r>
-      <w:r>
-        <w:t xml:space="preserve">radius_mean</w:t>
-      </w:r>
-      <w:r>
-        <w:t xml:space="preserve">’</w:t>
-      </w:r>
-      <w:r>
-        <w:t xml:space="preserve">,</w:t>
-      </w:r>
-      <w:r>
-        <w:t xml:space="preserve"> </w:t>
-      </w:r>
-      <w:r>
-        <w:t xml:space="preserve">‘</w:t>
-      </w:r>
-      <w:r>
-        <w:t xml:space="preserve">perimeter_mean</w:t>
-      </w:r>
-      <w:r>
-        <w:t xml:space="preserve">’</w:t>
-      </w:r>
-      <w:r>
-        <w:t xml:space="preserve">, and</w:t>
-      </w:r>
-      <w:r>
-        <w:t xml:space="preserve"> </w:t>
-      </w:r>
-      <w:r>
-        <w:t xml:space="preserve">‘</w:t>
-      </w:r>
-      <w:r>
-        <w:t xml:space="preserve">area_mean</w:t>
-      </w:r>
-      <w:r>
-        <w:t xml:space="preserve">’</w:t>
-      </w:r>
-      <w:r>
-        <w:t xml:space="preserve"> </w:t>
-      </w:r>
-      <w:r>
-        <w:t xml:space="preserve">because they are also highly positively correlated.</w:t>
-      </w:r>
-      <w:r>
-        <w:t xml:space="preserve"> </w:t>
-      </w:r>
       <w:r>
         <w:drawing>
           <wp:inline>
-            <wp:extent cx="4620126" cy="3696101"/>
+            <wp:extent cx="2772075" cy="2772075"/>
             <wp:effectExtent b="0" l="0" r="0" t="0"/>
             <wp:docPr descr="" title="" id="1" name="Picture"/>
             <a:graphic>
               <a:graphicData uri="http://schemas.openxmlformats.org/drawingml/2006/picture">
                 <pic:pic>
                   <pic:nvPicPr>
-                    <pic:cNvPr descr="cancer_prediction_files/figure-docx/unnamed-chunk-5-1.png" id="0" name="Picture"/>
+                    <pic:cNvPr descr="cancer_prediction_files/figure-docx/unnamed-chunk-4-7.png" id="0" name="Picture"/>
                     <pic:cNvPicPr>
                       <a:picLocks noChangeArrowheads="1" noChangeAspect="1"/>
                     </pic:cNvPicPr>
@@ -1081,7 +1022,272 @@
                   <pic:spPr bwMode="auto">
                     <a:xfrm>
                       <a:off x="0" y="0"/>
-                      <a:ext cx="4620126" cy="3696101"/>
+                      <a:ext cx="2772075" cy="2772075"/>
+                    </a:xfrm>
+                    <a:prstGeom prst="rect">
+                      <a:avLst/>
+                    </a:prstGeom>
+                    <a:noFill/>
+                    <a:ln w="9525">
+                      <a:noFill/>
+                      <a:headEnd/>
+                      <a:tailEnd/>
+                    </a:ln>
+                  </pic:spPr>
+                </pic:pic>
+              </a:graphicData>
+            </a:graphic>
+          </wp:inline>
+        </w:drawing>
+      </w:r>
+      <w:r>
+        <w:drawing>
+          <wp:inline>
+            <wp:extent cx="2772075" cy="2772075"/>
+            <wp:effectExtent b="0" l="0" r="0" t="0"/>
+            <wp:docPr descr="" title="" id="1" name="Picture"/>
+            <a:graphic>
+              <a:graphicData uri="http://schemas.openxmlformats.org/drawingml/2006/picture">
+                <pic:pic>
+                  <pic:nvPicPr>
+                    <pic:cNvPr descr="cancer_prediction_files/figure-docx/unnamed-chunk-4-8.png" id="0" name="Picture"/>
+                    <pic:cNvPicPr>
+                      <a:picLocks noChangeArrowheads="1" noChangeAspect="1"/>
+                    </pic:cNvPicPr>
+                  </pic:nvPicPr>
+                  <pic:blipFill>
+                    <a:blip r:embed="rId39"/>
+                    <a:stretch>
+                      <a:fillRect/>
+                    </a:stretch>
+                  </pic:blipFill>
+                  <pic:spPr bwMode="auto">
+                    <a:xfrm>
+                      <a:off x="0" y="0"/>
+                      <a:ext cx="2772075" cy="2772075"/>
+                    </a:xfrm>
+                    <a:prstGeom prst="rect">
+                      <a:avLst/>
+                    </a:prstGeom>
+                    <a:noFill/>
+                    <a:ln w="9525">
+                      <a:noFill/>
+                      <a:headEnd/>
+                      <a:tailEnd/>
+                    </a:ln>
+                  </pic:spPr>
+                </pic:pic>
+              </a:graphicData>
+            </a:graphic>
+          </wp:inline>
+        </w:drawing>
+      </w:r>
+      <w:r>
+        <w:drawing>
+          <wp:inline>
+            <wp:extent cx="2772075" cy="2772075"/>
+            <wp:effectExtent b="0" l="0" r="0" t="0"/>
+            <wp:docPr descr="" title="" id="1" name="Picture"/>
+            <a:graphic>
+              <a:graphicData uri="http://schemas.openxmlformats.org/drawingml/2006/picture">
+                <pic:pic>
+                  <pic:nvPicPr>
+                    <pic:cNvPr descr="cancer_prediction_files/figure-docx/unnamed-chunk-4-9.png" id="0" name="Picture"/>
+                    <pic:cNvPicPr>
+                      <a:picLocks noChangeArrowheads="1" noChangeAspect="1"/>
+                    </pic:cNvPicPr>
+                  </pic:nvPicPr>
+                  <pic:blipFill>
+                    <a:blip r:embed="rId40"/>
+                    <a:stretch>
+                      <a:fillRect/>
+                    </a:stretch>
+                  </pic:blipFill>
+                  <pic:spPr bwMode="auto">
+                    <a:xfrm>
+                      <a:off x="0" y="0"/>
+                      <a:ext cx="2772075" cy="2772075"/>
+                    </a:xfrm>
+                    <a:prstGeom prst="rect">
+                      <a:avLst/>
+                    </a:prstGeom>
+                    <a:noFill/>
+                    <a:ln w="9525">
+                      <a:noFill/>
+                      <a:headEnd/>
+                      <a:tailEnd/>
+                    </a:ln>
+                  </pic:spPr>
+                </pic:pic>
+              </a:graphicData>
+            </a:graphic>
+          </wp:inline>
+        </w:drawing>
+      </w:r>
+      <w:r>
+        <w:drawing>
+          <wp:inline>
+            <wp:extent cx="2772075" cy="2772075"/>
+            <wp:effectExtent b="0" l="0" r="0" t="0"/>
+            <wp:docPr descr="" title="" id="1" name="Picture"/>
+            <a:graphic>
+              <a:graphicData uri="http://schemas.openxmlformats.org/drawingml/2006/picture">
+                <pic:pic>
+                  <pic:nvPicPr>
+                    <pic:cNvPr descr="cancer_prediction_files/figure-docx/unnamed-chunk-4-10.png" id="0" name="Picture"/>
+                    <pic:cNvPicPr>
+                      <a:picLocks noChangeArrowheads="1" noChangeAspect="1"/>
+                    </pic:cNvPicPr>
+                  </pic:nvPicPr>
+                  <pic:blipFill>
+                    <a:blip r:embed="rId41"/>
+                    <a:stretch>
+                      <a:fillRect/>
+                    </a:stretch>
+                  </pic:blipFill>
+                  <pic:spPr bwMode="auto">
+                    <a:xfrm>
+                      <a:off x="0" y="0"/>
+                      <a:ext cx="2772075" cy="2772075"/>
+                    </a:xfrm>
+                    <a:prstGeom prst="rect">
+                      <a:avLst/>
+                    </a:prstGeom>
+                    <a:noFill/>
+                    <a:ln w="9525">
+                      <a:noFill/>
+                      <a:headEnd/>
+                      <a:tailEnd/>
+                    </a:ln>
+                  </pic:spPr>
+                </pic:pic>
+              </a:graphicData>
+            </a:graphic>
+          </wp:inline>
+        </w:drawing>
+      </w:r>
+    </w:p>
+    <w:p>
+      <w:pPr>
+        <w:pStyle w:val="BodyText"/>
+      </w:pPr>
+      <w:r>
+        <w:t xml:space="preserve">Based on this correlation plot we can see that the variable</w:t>
+      </w:r>
+      <w:r>
+        <w:t xml:space="preserve"> </w:t>
+      </w:r>
+      <w:r>
+        <w:t xml:space="preserve">‘</w:t>
+      </w:r>
+      <w:r>
+        <w:t xml:space="preserve">concave.points_mean</w:t>
+      </w:r>
+      <w:r>
+        <w:t xml:space="preserve">’</w:t>
+      </w:r>
+      <w:r>
+        <w:t xml:space="preserve"> </w:t>
+      </w:r>
+      <w:r>
+        <w:t xml:space="preserve">and</w:t>
+      </w:r>
+      <w:r>
+        <w:t xml:space="preserve"> </w:t>
+      </w:r>
+      <w:r>
+        <w:t xml:space="preserve">‘</w:t>
+      </w:r>
+      <w:r>
+        <w:t xml:space="preserve">concavity_mean</w:t>
+      </w:r>
+      <w:r>
+        <w:t xml:space="preserve">’</w:t>
+      </w:r>
+      <w:r>
+        <w:t xml:space="preserve"> </w:t>
+      </w:r>
+      <w:r>
+        <w:t xml:space="preserve">have a high positive correlation with most other predictor variable means. So, we will want to pay close attention to these variables when creating the logistic regression model to avoid multicollinearity. Additionally, we will want to examine the variables</w:t>
+      </w:r>
+      <w:r>
+        <w:t xml:space="preserve"> </w:t>
+      </w:r>
+      <w:r>
+        <w:t xml:space="preserve">‘</w:t>
+      </w:r>
+      <w:r>
+        <w:t xml:space="preserve">radius_mean</w:t>
+      </w:r>
+      <w:r>
+        <w:t xml:space="preserve">’</w:t>
+      </w:r>
+      <w:r>
+        <w:t xml:space="preserve">,</w:t>
+      </w:r>
+      <w:r>
+        <w:t xml:space="preserve"> </w:t>
+      </w:r>
+      <w:r>
+        <w:t xml:space="preserve">‘</w:t>
+      </w:r>
+      <w:r>
+        <w:t xml:space="preserve">perimeter_mean</w:t>
+      </w:r>
+      <w:r>
+        <w:t xml:space="preserve">’</w:t>
+      </w:r>
+      <w:r>
+        <w:t xml:space="preserve">, and</w:t>
+      </w:r>
+      <w:r>
+        <w:t xml:space="preserve"> </w:t>
+      </w:r>
+      <w:r>
+        <w:t xml:space="preserve">‘</w:t>
+      </w:r>
+      <w:r>
+        <w:t xml:space="preserve">area_mean</w:t>
+      </w:r>
+      <w:r>
+        <w:t xml:space="preserve">’</w:t>
+      </w:r>
+      <w:r>
+        <w:t xml:space="preserve"> </w:t>
+      </w:r>
+      <w:r>
+        <w:t xml:space="preserve">because they are also highly positively correlated.</w:t>
+      </w:r>
+    </w:p>
+    <w:p>
+      <w:pPr>
+        <w:pStyle w:val="BodyText"/>
+      </w:pPr>
+      <w:r>
+        <w:drawing>
+          <wp:inline>
+            <wp:extent cx="2772075" cy="2772075"/>
+            <wp:effectExtent b="0" l="0" r="0" t="0"/>
+            <wp:docPr descr="" title="" id="1" name="Picture"/>
+            <a:graphic>
+              <a:graphicData uri="http://schemas.openxmlformats.org/drawingml/2006/picture">
+                <pic:pic>
+                  <pic:nvPicPr>
+                    <pic:cNvPr descr="cancer_prediction_files/figure-docx/unnamed-chunk-5-1.png" id="0" name="Picture"/>
+                    <pic:cNvPicPr>
+                      <a:picLocks noChangeArrowheads="1" noChangeAspect="1"/>
+                    </pic:cNvPicPr>
+                  </pic:nvPicPr>
+                  <pic:blipFill>
+                    <a:blip r:embed="rId42"/>
+                    <a:stretch>
+                      <a:fillRect/>
+                    </a:stretch>
+                  </pic:blipFill>
+                  <pic:spPr bwMode="auto">
+                    <a:xfrm>
+                      <a:off x="0" y="0"/>
+                      <a:ext cx="2772075" cy="2772075"/>
                     </a:xfrm>
                     <a:prstGeom prst="rect">
                       <a:avLst/>

</xml_diff>